<commit_message>
pizarra, ejercicios y mejoras
</commit_message>
<xml_diff>
--- a/contenidos/Actividades/Actividad 3 - ticket.docx
+++ b/contenidos/Actividades/Actividad 3 - ticket.docx
@@ -4,56 +4,243 @@
   <w:body>
     <w:p>
       <w:pPr>
-        <w:pStyle w:val="9"/>
-        <w:rPr>
-          <w:rFonts w:hint="default"/>
-          <w:lang w:val="en-US"/>
-        </w:rPr>
-      </w:pPr>
-      <w:r>
-        <w:rPr>
-          <w:rFonts w:hint="default"/>
-          <w:lang w:val="en-US"/>
-        </w:rPr>
-        <w:t>Ejercicio</w:t>
+        <w:pStyle w:val="10"/>
+        <w:rPr>
+          <w:rFonts w:hint="default"/>
+          <w:lang w:val="en-US"/>
+        </w:rPr>
+      </w:pPr>
+      <w:r>
+        <w:rPr>
+          <w:rFonts w:hint="default"/>
+          <w:lang w:val="en-US"/>
+        </w:rPr>
+        <w:t>Ejercicio - Tickets de Soporte</w:t>
       </w:r>
     </w:p>
     <w:p>
       <w:pPr>
         <w:pStyle w:val="2"/>
+        <w:keepNext/>
+        <w:numPr>
+          <w:numId w:val="0"/>
+        </w:numPr>
+        <w:suppressAutoHyphens/>
+        <w:overflowPunct w:val="0"/>
+        <w:spacing w:before="240" w:after="120"/>
+        <w:outlineLvl w:val="0"/>
+        <w:rPr>
+          <w:rFonts w:hint="default"/>
+          <w:lang w:val="en-US"/>
+        </w:rPr>
+      </w:pPr>
+    </w:p>
+    <w:p>
+      <w:pPr>
+        <w:pStyle w:val="4"/>
+        <w:rPr>
+          <w:rFonts w:hint="default"/>
+          <w:b/>
+          <w:bCs/>
+          <w:u w:val="single"/>
+          <w:lang w:val="en-US"/>
+        </w:rPr>
+      </w:pPr>
+      <w:r>
+        <w:rPr>
+          <w:rFonts w:hint="default"/>
+          <w:b/>
+          <w:bCs/>
+          <w:u w:val="single"/>
+          <w:lang w:val="en-US"/>
+        </w:rPr>
+        <w:t>Instrucciones de entrega:</w:t>
+      </w:r>
+    </w:p>
+    <w:p>
+      <w:pPr>
+        <w:pStyle w:val="4"/>
+        <w:rPr>
+          <w:rFonts w:hint="default"/>
+          <w:lang w:val="en-US"/>
+        </w:rPr>
+      </w:pPr>
+      <w:r>
+        <w:rPr>
+          <w:rFonts w:hint="default"/>
+          <w:lang w:val="en-US"/>
+        </w:rPr>
+        <w:t xml:space="preserve">Subir archivo TXT con URL de Github (ej: </w:t>
+      </w:r>
+      <w:r>
+        <w:rPr>
+          <w:rFonts w:hint="default"/>
+          <w:lang w:val="en-US"/>
+        </w:rPr>
+        <w:fldChar w:fldCharType="begin"/>
+      </w:r>
+      <w:r>
+        <w:rPr>
+          <w:rFonts w:hint="default"/>
+          <w:lang w:val="en-US"/>
+        </w:rPr>
+        <w:instrText xml:space="preserve"> HYPERLINK "https://www.github.com/stgoneira/ejercicio-ticket)" </w:instrText>
+      </w:r>
+      <w:r>
+        <w:rPr>
+          <w:rFonts w:hint="default"/>
+          <w:lang w:val="en-US"/>
+        </w:rPr>
+        <w:fldChar w:fldCharType="separate"/>
+      </w:r>
+      <w:r>
+        <w:rPr>
+          <w:rStyle w:val="8"/>
+          <w:rFonts w:hint="default"/>
+          <w:lang w:val="en-US"/>
+        </w:rPr>
+        <w:t>https://www.github.com/alumno/ejercicio-ticket)</w:t>
+      </w:r>
+      <w:r>
+        <w:rPr>
+          <w:rFonts w:hint="default"/>
+          <w:lang w:val="en-US"/>
+        </w:rPr>
+        <w:fldChar w:fldCharType="end"/>
+      </w:r>
+      <w:r>
+        <w:rPr>
+          <w:rFonts w:hint="default"/>
+          <w:lang w:val="en-US"/>
+        </w:rPr>
+        <w:t xml:space="preserve"> a sección “Evidencia Portafolio Módulo 4 19-03-2022” de plataforma del AIEP.  </w:t>
+      </w:r>
+    </w:p>
+    <w:p>
+      <w:pPr>
+        <w:pStyle w:val="4"/>
+        <w:rPr>
+          <w:rFonts w:hint="default"/>
+          <w:lang w:val="en-US"/>
+        </w:rPr>
+      </w:pPr>
+      <w:r>
+        <w:rPr>
+          <w:rFonts w:hint="default"/>
+          <w:lang w:val="en-US"/>
+        </w:rPr>
+        <w:t xml:space="preserve">Agregar un archivo README.md con descripción del proyecto e integrantes. </w:t>
+      </w:r>
+    </w:p>
+    <w:p>
+      <w:pPr>
+        <w:pStyle w:val="4"/>
+        <w:rPr>
+          <w:rFonts w:hint="default"/>
+          <w:lang w:val="en-US"/>
+        </w:rPr>
+      </w:pPr>
+      <w:r>
+        <w:rPr>
+          <w:rFonts w:hint="default"/>
+          <w:lang w:val="en-US"/>
+        </w:rPr>
+        <w:t>Grupos de hasta 4 integrantes.</w:t>
+      </w:r>
+    </w:p>
+    <w:p>
+      <w:pPr>
+        <w:pStyle w:val="4"/>
+        <w:rPr>
+          <w:rFonts w:hint="default"/>
+          <w:lang w:val="en-US"/>
+        </w:rPr>
+      </w:pPr>
+      <w:r>
+        <w:rPr>
+          <w:rFonts w:hint="default"/>
+          <w:lang w:val="en-US"/>
+        </w:rPr>
+        <w:t>Fecha límite: 19 de Marzo</w:t>
+      </w:r>
+    </w:p>
+    <w:p>
+      <w:pPr>
+        <w:pStyle w:val="4"/>
+        <w:rPr>
+          <w:rFonts w:hint="default"/>
+          <w:lang w:val="en-US"/>
+        </w:rPr>
+      </w:pPr>
+    </w:p>
+    <w:p>
+      <w:pPr>
+        <w:pStyle w:val="4"/>
+        <w:rPr>
+          <w:rFonts w:hint="default"/>
+          <w:lang w:val="en-US"/>
+        </w:rPr>
+      </w:pPr>
+      <w:r>
+        <w:rPr>
+          <w:rFonts w:hint="default"/>
+          <w:b/>
+          <w:bCs/>
+          <w:u w:val="single"/>
+          <w:lang w:val="en-US"/>
+        </w:rPr>
+        <w:t>Enunciado:</w:t>
+      </w:r>
+    </w:p>
+    <w:p>
+      <w:pPr>
+        <w:rPr>
+          <w:rFonts w:hint="default"/>
+          <w:lang w:val="en-US"/>
+        </w:rPr>
+      </w:pPr>
+      <w:r>
+        <w:rPr>
+          <w:rFonts w:hint="default"/>
+          <w:lang w:val="en-US"/>
+        </w:rPr>
+        <w:t>Desarrolle una aplicación para la empresa telefónica y de internet VomisTR, que necesita gestionar las atenciones de servicio al cliente vía teléfono. Debe registrar al menos:</w:t>
+      </w:r>
+      <w:r>
+        <w:rPr>
+          <w:rFonts w:hint="default"/>
+          <w:lang w:val="en-US"/>
+        </w:rPr>
+        <w:br w:type="textWrapping"/>
+      </w:r>
+    </w:p>
+    <w:p>
+      <w:pPr>
         <w:numPr>
           <w:ilvl w:val="0"/>
           <w:numId w:val="2"/>
         </w:numPr>
-      </w:pPr>
-    </w:p>
-    <w:p>
-      <w:pPr>
-        <w:rPr>
-          <w:rFonts w:hint="default"/>
-          <w:lang w:val="en-US"/>
-        </w:rPr>
-      </w:pPr>
-      <w:r>
-        <w:rPr>
-          <w:rFonts w:hint="default"/>
-          <w:lang w:val="en-US"/>
-        </w:rPr>
-        <w:t>Desarrolle una aplicación para la empresa telefónica y de internet VomisTR, que necesita gestionar las atenciones de servicio al cliente vía teléfono. Debe registrar al menos:</w:t>
-      </w:r>
-      <w:r>
-        <w:rPr>
-          <w:rFonts w:hint="default"/>
-          <w:lang w:val="en-US"/>
-        </w:rPr>
-        <w:br w:type="textWrapping"/>
-      </w:r>
+        <w:ind w:left="420" w:leftChars="0" w:hanging="420" w:firstLineChars="0"/>
+        <w:rPr>
+          <w:rFonts w:hint="default"/>
+          <w:lang w:val="en-US"/>
+        </w:rPr>
+      </w:pPr>
+      <w:r>
+        <w:rPr>
+          <w:rFonts w:hint="default"/>
+          <w:lang w:val="en-US"/>
+        </w:rPr>
+        <w:t>Número de ticket</w:t>
+      </w:r>
+      <w:bookmarkStart w:id="0" w:name="_GoBack"/>
+      <w:bookmarkEnd w:id="0"/>
     </w:p>
     <w:p>
       <w:pPr>
         <w:numPr>
           <w:ilvl w:val="0"/>
-          <w:numId w:val="3"/>
+          <w:numId w:val="2"/>
         </w:numPr>
         <w:ind w:left="420" w:leftChars="0" w:hanging="420" w:firstLineChars="0"/>
         <w:rPr>
@@ -66,14 +253,14 @@
           <w:rFonts w:hint="default"/>
           <w:lang w:val="en-US"/>
         </w:rPr>
-        <w:t>Número de ticket</w:t>
+        <w:t>La fecha y hora de la llamada</w:t>
       </w:r>
     </w:p>
     <w:p>
       <w:pPr>
         <w:numPr>
           <w:ilvl w:val="0"/>
-          <w:numId w:val="3"/>
+          <w:numId w:val="2"/>
         </w:numPr>
         <w:ind w:left="420" w:leftChars="0" w:hanging="420" w:firstLineChars="0"/>
         <w:rPr>
@@ -86,14 +273,14 @@
           <w:rFonts w:hint="default"/>
           <w:lang w:val="en-US"/>
         </w:rPr>
-        <w:t>La fecha y hora de la llamada</w:t>
+        <w:t>Los datos del cliente (nombre, rut, teléfono y correo electrónico como mínimo)</w:t>
       </w:r>
     </w:p>
     <w:p>
       <w:pPr>
         <w:numPr>
           <w:ilvl w:val="0"/>
-          <w:numId w:val="3"/>
+          <w:numId w:val="2"/>
         </w:numPr>
         <w:ind w:left="420" w:leftChars="0" w:hanging="420" w:firstLineChars="0"/>
         <w:rPr>
@@ -106,14 +293,14 @@
           <w:rFonts w:hint="default"/>
           <w:lang w:val="en-US"/>
         </w:rPr>
-        <w:t>Los datos del cliente (nombre, rut, teléfono y correo electrónico como mínimo)</w:t>
+        <w:t>Producto afectado (fibra300, fibra600, fibra900 o Movil80G, Movil150G, Movil200G)</w:t>
       </w:r>
     </w:p>
     <w:p>
       <w:pPr>
         <w:numPr>
           <w:ilvl w:val="0"/>
-          <w:numId w:val="3"/>
+          <w:numId w:val="2"/>
         </w:numPr>
         <w:ind w:left="420" w:leftChars="0" w:hanging="420" w:firstLineChars="0"/>
         <w:rPr>
@@ -126,14 +313,14 @@
           <w:rFonts w:hint="default"/>
           <w:lang w:val="en-US"/>
         </w:rPr>
-        <w:t>Producto afectado (fibra300, fibra600, fibra900 o Movil80G, Movil150G, Movil200G)</w:t>
+        <w:t>La consulta o problema</w:t>
       </w:r>
     </w:p>
     <w:p>
       <w:pPr>
         <w:numPr>
           <w:ilvl w:val="0"/>
-          <w:numId w:val="3"/>
+          <w:numId w:val="2"/>
         </w:numPr>
         <w:ind w:left="420" w:leftChars="0" w:hanging="420" w:firstLineChars="0"/>
         <w:rPr>
@@ -146,14 +333,14 @@
           <w:rFonts w:hint="default"/>
           <w:lang w:val="en-US"/>
         </w:rPr>
-        <w:t>La consulta o problema</w:t>
+        <w:t>El estado (abierto, cerrado o derivado)</w:t>
       </w:r>
     </w:p>
     <w:p>
       <w:pPr>
         <w:numPr>
           <w:ilvl w:val="0"/>
-          <w:numId w:val="3"/>
+          <w:numId w:val="2"/>
         </w:numPr>
         <w:ind w:left="420" w:leftChars="0" w:hanging="420" w:firstLineChars="0"/>
         <w:rPr>
@@ -166,14 +353,14 @@
           <w:rFonts w:hint="default"/>
           <w:lang w:val="en-US"/>
         </w:rPr>
-        <w:t>El estado (abierto, cerrado o derivado)</w:t>
+        <w:t>La solución que se entregó (necesario para cerrar el ticket)</w:t>
       </w:r>
     </w:p>
     <w:p>
       <w:pPr>
         <w:numPr>
           <w:ilvl w:val="0"/>
-          <w:numId w:val="3"/>
+          <w:numId w:val="2"/>
         </w:numPr>
         <w:ind w:left="420" w:leftChars="0" w:hanging="420" w:firstLineChars="0"/>
         <w:rPr>
@@ -186,14 +373,14 @@
           <w:rFonts w:hint="default"/>
           <w:lang w:val="en-US"/>
         </w:rPr>
-        <w:t>La solución que se entregó (necesario para cerrar el ticket)</w:t>
+        <w:t>Quién atendió</w:t>
       </w:r>
     </w:p>
     <w:p>
       <w:pPr>
         <w:numPr>
           <w:ilvl w:val="0"/>
-          <w:numId w:val="3"/>
+          <w:numId w:val="2"/>
         </w:numPr>
         <w:ind w:left="420" w:leftChars="0" w:hanging="420" w:firstLineChars="0"/>
         <w:rPr>
@@ -206,14 +393,45 @@
           <w:rFonts w:hint="default"/>
           <w:lang w:val="en-US"/>
         </w:rPr>
-        <w:t>Quién atendió</w:t>
-      </w:r>
+        <w:t>Y el especialista a quién se derivó el problema en caso que corresponda</w:t>
+      </w:r>
+    </w:p>
+    <w:p>
+      <w:pPr>
+        <w:rPr>
+          <w:rFonts w:hint="default"/>
+          <w:lang w:val="en-US"/>
+        </w:rPr>
+      </w:pPr>
+    </w:p>
+    <w:p>
+      <w:pPr>
+        <w:rPr>
+          <w:rFonts w:hint="default"/>
+          <w:lang w:val="en-US"/>
+        </w:rPr>
+      </w:pPr>
+      <w:r>
+        <w:rPr>
+          <w:rFonts w:hint="default"/>
+          <w:lang w:val="en-US"/>
+        </w:rPr>
+        <w:t>VomisTR solicita que se entregue lo siguiente para dar por finalizado el proyecto y generar el pago:</w:t>
+      </w:r>
+    </w:p>
+    <w:p>
+      <w:pPr>
+        <w:rPr>
+          <w:rFonts w:hint="default"/>
+          <w:lang w:val="en-US"/>
+        </w:rPr>
+      </w:pPr>
     </w:p>
     <w:p>
       <w:pPr>
         <w:numPr>
           <w:ilvl w:val="0"/>
-          <w:numId w:val="3"/>
+          <w:numId w:val="2"/>
         </w:numPr>
         <w:ind w:left="420" w:leftChars="0" w:hanging="420" w:firstLineChars="0"/>
         <w:rPr>
@@ -226,45 +444,14 @@
           <w:rFonts w:hint="default"/>
           <w:lang w:val="en-US"/>
         </w:rPr>
-        <w:t>Y el especialista a quién se derivó el problema en caso que corresponda</w:t>
-      </w:r>
-    </w:p>
-    <w:p>
-      <w:pPr>
-        <w:rPr>
-          <w:rFonts w:hint="default"/>
-          <w:lang w:val="en-US"/>
-        </w:rPr>
-      </w:pPr>
-    </w:p>
-    <w:p>
-      <w:pPr>
-        <w:rPr>
-          <w:rFonts w:hint="default"/>
-          <w:lang w:val="en-US"/>
-        </w:rPr>
-      </w:pPr>
-      <w:r>
-        <w:rPr>
-          <w:rFonts w:hint="default"/>
-          <w:lang w:val="en-US"/>
-        </w:rPr>
-        <w:t>VomisTR solicita que se entregue lo siguiente para dar por finalizado el proyecto y generar el pago:</w:t>
-      </w:r>
-    </w:p>
-    <w:p>
-      <w:pPr>
-        <w:rPr>
-          <w:rFonts w:hint="default"/>
-          <w:lang w:val="en-US"/>
-        </w:rPr>
-      </w:pPr>
+        <w:t xml:space="preserve">Código fuente en Java dentro de Repositorio GIT </w:t>
+      </w:r>
     </w:p>
     <w:p>
       <w:pPr>
         <w:numPr>
           <w:ilvl w:val="0"/>
-          <w:numId w:val="3"/>
+          <w:numId w:val="2"/>
         </w:numPr>
         <w:ind w:left="420" w:leftChars="0" w:hanging="420" w:firstLineChars="0"/>
         <w:rPr>
@@ -277,14 +464,14 @@
           <w:rFonts w:hint="default"/>
           <w:lang w:val="en-US"/>
         </w:rPr>
-        <w:t xml:space="preserve">Código fuente en Java dentro de Repositorio GIT </w:t>
+        <w:t>Diagrama UML de clases</w:t>
       </w:r>
     </w:p>
     <w:p>
       <w:pPr>
         <w:numPr>
           <w:ilvl w:val="0"/>
-          <w:numId w:val="3"/>
+          <w:numId w:val="2"/>
         </w:numPr>
         <w:ind w:left="420" w:leftChars="0" w:hanging="420" w:firstLineChars="0"/>
         <w:rPr>
@@ -297,26 +484,6 @@
           <w:rFonts w:hint="default"/>
           <w:lang w:val="en-US"/>
         </w:rPr>
-        <w:t>Diagrama UML de clases</w:t>
-      </w:r>
-    </w:p>
-    <w:p>
-      <w:pPr>
-        <w:numPr>
-          <w:ilvl w:val="0"/>
-          <w:numId w:val="3"/>
-        </w:numPr>
-        <w:ind w:left="420" w:leftChars="0" w:hanging="420" w:firstLineChars="0"/>
-        <w:rPr>
-          <w:rFonts w:hint="default"/>
-          <w:lang w:val="en-US"/>
-        </w:rPr>
-      </w:pPr>
-      <w:r>
-        <w:rPr>
-          <w:rFonts w:hint="default"/>
-          <w:lang w:val="en-US"/>
-        </w:rPr>
         <w:t>Pruebas unitarias con cobertura sobre el 90%</w:t>
       </w:r>
     </w:p>
@@ -324,8 +491,6 @@
       <w:pPr>
         <w:pStyle w:val="4"/>
       </w:pPr>
-      <w:bookmarkStart w:id="0" w:name="_GoBack"/>
-      <w:bookmarkEnd w:id="0"/>
     </w:p>
     <w:p>
       <w:pPr>
@@ -488,135 +653,10 @@
       </w:pPr>
     </w:lvl>
   </w:abstractNum>
-  <w:abstractNum w:abstractNumId="2">
-    <w:nsid w:val="390A777F"/>
-    <w:multiLevelType w:val="multilevel"/>
-    <w:tmpl w:val="390A777F"/>
-    <w:lvl w:ilvl="0" w:tentative="0">
-      <w:start w:val="1"/>
-      <w:numFmt w:val="none"/>
-      <w:suff w:val="nothing"/>
-      <w:lvlText w:val=""/>
-      <w:lvlJc w:val="left"/>
-      <w:pPr>
-        <w:tabs>
-          <w:tab w:val="left" w:pos="0"/>
-        </w:tabs>
-        <w:ind w:left="0" w:firstLine="0"/>
-      </w:pPr>
-    </w:lvl>
-    <w:lvl w:ilvl="1" w:tentative="0">
-      <w:start w:val="1"/>
-      <w:numFmt w:val="none"/>
-      <w:suff w:val="nothing"/>
-      <w:lvlText w:val=""/>
-      <w:lvlJc w:val="left"/>
-      <w:pPr>
-        <w:tabs>
-          <w:tab w:val="left" w:pos="0"/>
-        </w:tabs>
-        <w:ind w:left="0" w:firstLine="0"/>
-      </w:pPr>
-    </w:lvl>
-    <w:lvl w:ilvl="2" w:tentative="0">
-      <w:start w:val="1"/>
-      <w:numFmt w:val="none"/>
-      <w:suff w:val="nothing"/>
-      <w:lvlText w:val=""/>
-      <w:lvlJc w:val="left"/>
-      <w:pPr>
-        <w:tabs>
-          <w:tab w:val="left" w:pos="0"/>
-        </w:tabs>
-        <w:ind w:left="0" w:firstLine="0"/>
-      </w:pPr>
-    </w:lvl>
-    <w:lvl w:ilvl="3" w:tentative="0">
-      <w:start w:val="1"/>
-      <w:numFmt w:val="none"/>
-      <w:suff w:val="nothing"/>
-      <w:lvlText w:val=""/>
-      <w:lvlJc w:val="left"/>
-      <w:pPr>
-        <w:tabs>
-          <w:tab w:val="left" w:pos="0"/>
-        </w:tabs>
-        <w:ind w:left="0" w:firstLine="0"/>
-      </w:pPr>
-    </w:lvl>
-    <w:lvl w:ilvl="4" w:tentative="0">
-      <w:start w:val="1"/>
-      <w:numFmt w:val="none"/>
-      <w:suff w:val="nothing"/>
-      <w:lvlText w:val=""/>
-      <w:lvlJc w:val="left"/>
-      <w:pPr>
-        <w:tabs>
-          <w:tab w:val="left" w:pos="0"/>
-        </w:tabs>
-        <w:ind w:left="0" w:firstLine="0"/>
-      </w:pPr>
-    </w:lvl>
-    <w:lvl w:ilvl="5" w:tentative="0">
-      <w:start w:val="1"/>
-      <w:numFmt w:val="none"/>
-      <w:suff w:val="nothing"/>
-      <w:lvlText w:val=""/>
-      <w:lvlJc w:val="left"/>
-      <w:pPr>
-        <w:tabs>
-          <w:tab w:val="left" w:pos="0"/>
-        </w:tabs>
-        <w:ind w:left="0" w:firstLine="0"/>
-      </w:pPr>
-    </w:lvl>
-    <w:lvl w:ilvl="6" w:tentative="0">
-      <w:start w:val="1"/>
-      <w:numFmt w:val="none"/>
-      <w:suff w:val="nothing"/>
-      <w:lvlText w:val=""/>
-      <w:lvlJc w:val="left"/>
-      <w:pPr>
-        <w:tabs>
-          <w:tab w:val="left" w:pos="0"/>
-        </w:tabs>
-        <w:ind w:left="0" w:firstLine="0"/>
-      </w:pPr>
-    </w:lvl>
-    <w:lvl w:ilvl="7" w:tentative="0">
-      <w:start w:val="1"/>
-      <w:numFmt w:val="none"/>
-      <w:suff w:val="nothing"/>
-      <w:lvlText w:val=""/>
-      <w:lvlJc w:val="left"/>
-      <w:pPr>
-        <w:tabs>
-          <w:tab w:val="left" w:pos="0"/>
-        </w:tabs>
-        <w:ind w:left="0" w:firstLine="0"/>
-      </w:pPr>
-    </w:lvl>
-    <w:lvl w:ilvl="8" w:tentative="0">
-      <w:start w:val="1"/>
-      <w:numFmt w:val="none"/>
-      <w:suff w:val="nothing"/>
-      <w:lvlText w:val=""/>
-      <w:lvlJc w:val="left"/>
-      <w:pPr>
-        <w:tabs>
-          <w:tab w:val="left" w:pos="0"/>
-        </w:tabs>
-        <w:ind w:left="0" w:firstLine="0"/>
-      </w:pPr>
-    </w:lvl>
-  </w:abstractNum>
   <w:num w:numId="1">
     <w:abstractNumId w:val="1"/>
   </w:num>
   <w:num w:numId="2">
-    <w:abstractNumId w:val="2"/>
-  </w:num>
-  <w:num w:numId="3">
     <w:abstractNumId w:val="0"/>
   </w:num>
 </w:numbering>
@@ -627,7 +667,7 @@
   <w:docDefaults>
     <w:rPrDefault>
       <w:rPr>
-        <w:rFonts w:ascii="Liberation Serif" w:hAnsi="Liberation Serif" w:eastAsia="Noto Sans CJK SC" w:cs="Lohit Devanagari"/>
+        <w:rFonts w:ascii="Times New Roman" w:hAnsi="Times New Roman" w:eastAsia="SimSun" w:cs="Times New Roman"/>
       </w:rPr>
     </w:rPrDefault>
     <w:pPrDefault/>
@@ -680,7 +720,7 @@
     <w:lsdException w:uiPriority="99" w:name="table of authorities"/>
     <w:lsdException w:uiPriority="99" w:name="macro"/>
     <w:lsdException w:uiPriority="99" w:name="toa heading"/>
-    <w:lsdException w:unhideWhenUsed="0" w:uiPriority="0" w:semiHidden="0" w:name="List"/>
+    <w:lsdException w:qFormat="1" w:unhideWhenUsed="0" w:uiPriority="0" w:semiHidden="0" w:name="List"/>
     <w:lsdException w:uiPriority="99" w:name="List Bullet"/>
     <w:lsdException w:uiPriority="99" w:name="List Number"/>
     <w:lsdException w:uiPriority="99" w:name="List 2"/>
@@ -698,8 +738,8 @@
     <w:lsdException w:qFormat="1" w:unhideWhenUsed="0" w:uiPriority="10" w:semiHidden="0" w:name="Title"/>
     <w:lsdException w:uiPriority="99" w:name="Closing"/>
     <w:lsdException w:uiPriority="99" w:name="Signature"/>
-    <w:lsdException w:uiPriority="1" w:name="Default Paragraph Font"/>
-    <w:lsdException w:unhideWhenUsed="0" w:uiPriority="0" w:semiHidden="0" w:name="Body Text"/>
+    <w:lsdException w:qFormat="1" w:uiPriority="1" w:name="Default Paragraph Font"/>
+    <w:lsdException w:qFormat="1" w:unhideWhenUsed="0" w:uiPriority="0" w:semiHidden="0" w:name="Body Text"/>
     <w:lsdException w:uiPriority="99" w:name="Body Text Indent"/>
     <w:lsdException w:uiPriority="99" w:name="List Continue"/>
     <w:lsdException w:uiPriority="99" w:name="List Continue 2"/>
@@ -736,7 +776,7 @@
     <w:lsdException w:uiPriority="99" w:name="HTML Sample"/>
     <w:lsdException w:uiPriority="99" w:name="HTML Typewriter"/>
     <w:lsdException w:uiPriority="99" w:name="HTML Variable"/>
-    <w:lsdException w:uiPriority="99" w:name="Normal Table"/>
+    <w:lsdException w:qFormat="1" w:uiPriority="99" w:name="Normal Table"/>
     <w:lsdException w:uiPriority="99" w:name="annotation subject"/>
     <w:lsdException w:uiPriority="99" w:name="Table Simple 1"/>
     <w:lsdException w:uiPriority="99" w:name="Table Simple 2"/>
@@ -922,12 +962,14 @@
     <w:name w:val="Default Paragraph Font"/>
     <w:semiHidden/>
     <w:unhideWhenUsed/>
+    <w:qFormat/>
     <w:uiPriority w:val="1"/>
   </w:style>
   <w:style w:type="table" w:default="1" w:styleId="6">
     <w:name w:val="Normal Table"/>
     <w:semiHidden/>
     <w:unhideWhenUsed/>
+    <w:qFormat/>
     <w:uiPriority w:val="99"/>
     <w:tblPr>
       <w:tblCellMar>
@@ -957,6 +999,7 @@
   <w:style w:type="paragraph" w:styleId="4">
     <w:name w:val="Body Text"/>
     <w:basedOn w:val="1"/>
+    <w:qFormat/>
     <w:uiPriority w:val="0"/>
     <w:pPr>
       <w:spacing w:after="140" w:line="276" w:lineRule="auto"/>
@@ -977,12 +1020,24 @@
       <w:iCs/>
     </w:rPr>
   </w:style>
-  <w:style w:type="paragraph" w:styleId="8">
+  <w:style w:type="character" w:styleId="8">
+    <w:name w:val="Hyperlink"/>
+    <w:basedOn w:val="5"/>
+    <w:semiHidden/>
+    <w:unhideWhenUsed/>
+    <w:uiPriority w:val="99"/>
+    <w:rPr>
+      <w:color w:val="0000FF"/>
+      <w:u w:val="single"/>
+    </w:rPr>
+  </w:style>
+  <w:style w:type="paragraph" w:styleId="9">
     <w:name w:val="List"/>
     <w:basedOn w:val="4"/>
+    <w:qFormat/>
     <w:uiPriority w:val="0"/>
   </w:style>
-  <w:style w:type="paragraph" w:styleId="9">
+  <w:style w:type="paragraph" w:styleId="10">
     <w:name w:val="Title"/>
     <w:basedOn w:val="3"/>
     <w:next w:val="4"/>
@@ -998,12 +1053,12 @@
       <w:szCs w:val="56"/>
     </w:rPr>
   </w:style>
-  <w:style w:type="character" w:customStyle="1" w:styleId="10">
+  <w:style w:type="character" w:customStyle="1" w:styleId="11">
     <w:name w:val="Numbering Symbols"/>
     <w:qFormat/>
     <w:uiPriority w:val="0"/>
   </w:style>
-  <w:style w:type="character" w:customStyle="1" w:styleId="11">
+  <w:style w:type="character" w:customStyle="1" w:styleId="12">
     <w:name w:val="Bullets"/>
     <w:qFormat/>
     <w:uiPriority w:val="0"/>
@@ -1011,7 +1066,7 @@
       <w:rFonts w:ascii="OpenSymbol" w:hAnsi="OpenSymbol" w:eastAsia="OpenSymbol" w:cs="OpenSymbol"/>
     </w:rPr>
   </w:style>
-  <w:style w:type="paragraph" w:customStyle="1" w:styleId="12">
+  <w:style w:type="paragraph" w:customStyle="1" w:styleId="13">
     <w:name w:val="Index"/>
     <w:basedOn w:val="1"/>
     <w:qFormat/>

</xml_diff>